<commit_message>
List of unit test
</commit_message>
<xml_diff>
--- a/Phase 2/Unit Tests/Unit Test Plan and Results.docx
+++ b/Phase 2/Unit Tests/Unit Test Plan and Results.docx
@@ -1,6 +1,6 @@
 
 <file path=word/document.xml><?xml version="1.0" encoding="utf-8"?>
-<w:document xmlns:wpc="http://schemas.microsoft.com/office/word/2010/wordprocessingCanvas" xmlns:cx="http://schemas.microsoft.com/office/drawing/2014/chartex" xmlns:cx1="http://schemas.microsoft.com/office/drawing/2015/9/8/chartex" xmlns:cx2="http://schemas.microsoft.com/office/drawing/2015/10/21/chartex" xmlns:cx3="http://schemas.microsoft.com/office/drawing/2016/5/9/chartex" xmlns:cx4="http://schemas.microsoft.com/office/drawing/2016/5/10/chartex" xmlns:cx5="http://schemas.microsoft.com/office/drawing/2016/5/11/chartex" xmlns:cx6="http://schemas.microsoft.com/office/drawing/2016/5/12/chartex" xmlns:cx7="http://schemas.microsoft.com/office/drawing/2016/5/13/chartex" xmlns:cx8="http://schemas.microsoft.com/office/drawing/2016/5/14/chartex" xmlns:mc="http://schemas.openxmlformats.org/markup-compatibility/2006" xmlns:aink="http://schemas.microsoft.com/office/drawing/2016/ink" xmlns:am3d="http://schemas.microsoft.com/office/drawing/2017/model3d" xmlns:o="urn:schemas-microsoft-com:office:office" xmlns:r="http://schemas.openxmlformats.org/officeDocument/2006/relationships" xmlns:m="http://schemas.openxmlformats.org/officeDocument/2006/math" xmlns:v="urn:schemas-microsoft-com:vml" xmlns:wp14="http://schemas.microsoft.com/office/word/2010/wordprocessingDrawing" xmlns:wp="http://schemas.openxmlformats.org/drawingml/2006/wordprocessingDrawing" xmlns:w10="urn:schemas-microsoft-com:office:word" xmlns:w="http://schemas.openxmlformats.org/wordprocessingml/2006/main" xmlns:w14="http://schemas.microsoft.com/office/word/2010/wordml" xmlns:w15="http://schemas.microsoft.com/office/word/2012/wordml" xmlns:w16cid="http://schemas.microsoft.com/office/word/2016/wordml/cid" xmlns:w16se="http://schemas.microsoft.com/office/word/2015/wordml/symex" xmlns:wpg="http://schemas.microsoft.com/office/word/2010/wordprocessingGroup" xmlns:wpi="http://schemas.microsoft.com/office/word/2010/wordprocessingInk" xmlns:wne="http://schemas.microsoft.com/office/word/2006/wordml" xmlns:wps="http://schemas.microsoft.com/office/word/2010/wordprocessingShape" mc:Ignorable="w14 w15 w16se w16cid wp14">
+<w:document xmlns:wpc="http://schemas.microsoft.com/office/word/2010/wordprocessingCanvas" xmlns:cx="http://schemas.microsoft.com/office/drawing/2014/chartex" xmlns:mc="http://schemas.openxmlformats.org/markup-compatibility/2006" xmlns:o="urn:schemas-microsoft-com:office:office" xmlns:r="http://schemas.openxmlformats.org/officeDocument/2006/relationships" xmlns:m="http://schemas.openxmlformats.org/officeDocument/2006/math" xmlns:v="urn:schemas-microsoft-com:vml" xmlns:wp14="http://schemas.microsoft.com/office/word/2010/wordprocessingDrawing" xmlns:wp="http://schemas.openxmlformats.org/drawingml/2006/wordprocessingDrawing" xmlns:w10="urn:schemas-microsoft-com:office:word" xmlns:w="http://schemas.openxmlformats.org/wordprocessingml/2006/main" xmlns:w14="http://schemas.microsoft.com/office/word/2010/wordml" xmlns:w15="http://schemas.microsoft.com/office/word/2012/wordml" xmlns:w16se="http://schemas.microsoft.com/office/word/2015/wordml/symex" xmlns:wpg="http://schemas.microsoft.com/office/word/2010/wordprocessingGroup" xmlns:wpi="http://schemas.microsoft.com/office/word/2010/wordprocessingInk" xmlns:wne="http://schemas.microsoft.com/office/word/2006/wordml" xmlns:wps="http://schemas.microsoft.com/office/word/2010/wordprocessingShape" mc:Ignorable="w14 w15 w16se wp14">
   <w:body>
     <w:p>
       <w:pPr>
@@ -222,7 +222,21 @@
               <w:rPr>
                 <w:rFonts w:eastAsia="Calibri" w:cs="Times New Roman"/>
               </w:rPr>
-              <w:t>Michal Drahorat</w:t>
+              <w:t xml:space="preserve">Michal </w:t>
+            </w:r>
+            <w:proofErr w:type="spellStart"/>
+            <w:r>
+              <w:rPr>
+                <w:rFonts w:eastAsia="Calibri" w:cs="Times New Roman"/>
+              </w:rPr>
+              <w:t>Drahorat</w:t>
+            </w:r>
+            <w:proofErr w:type="spellEnd"/>
+            <w:r>
+              <w:rPr>
+                <w:rFonts w:eastAsia="Calibri" w:cs="Times New Roman"/>
+              </w:rPr>
+              <w:t xml:space="preserve"> and Brody Gartner</w:t>
             </w:r>
           </w:p>
         </w:tc>
@@ -653,6 +667,7 @@
                 <w:rFonts w:eastAsia="Calibri" w:cs="Times New Roman"/>
               </w:rPr>
             </w:pPr>
+            <w:bookmarkStart w:id="0" w:name="_GoBack"/>
             <w:proofErr w:type="spellStart"/>
             <w:r>
               <w:rPr>
@@ -660,6 +675,7 @@
               </w:rPr>
               <w:t>AddGame</w:t>
             </w:r>
+            <w:bookmarkEnd w:id="0"/>
             <w:proofErr w:type="spellEnd"/>
           </w:p>
         </w:tc>
@@ -1149,10 +1165,824 @@
           </w:p>
         </w:tc>
       </w:tr>
+      <w:tr>
+        <w:trPr>
+          <w:jc w:val="center"/>
+        </w:trPr>
+        <w:tc>
+          <w:tcPr>
+            <w:tcW w:w="790" w:type="dxa"/>
+            <w:tcBorders>
+              <w:top w:val="single" w:sz="4" w:space="0" w:color="auto"/>
+              <w:left w:val="single" w:sz="4" w:space="0" w:color="auto"/>
+              <w:bottom w:val="single" w:sz="4" w:space="0" w:color="auto"/>
+              <w:right w:val="single" w:sz="4" w:space="0" w:color="auto"/>
+            </w:tcBorders>
+          </w:tcPr>
+          <w:p>
+            <w:pPr>
+              <w:rPr>
+                <w:rFonts w:eastAsia="Calibri" w:cs="Times New Roman"/>
+              </w:rPr>
+            </w:pPr>
+            <w:r>
+              <w:rPr>
+                <w:rFonts w:eastAsia="Calibri" w:cs="Times New Roman"/>
+              </w:rPr>
+              <w:t>5</w:t>
+            </w:r>
+          </w:p>
+        </w:tc>
+        <w:tc>
+          <w:tcPr>
+            <w:tcW w:w="2175" w:type="dxa"/>
+            <w:tcBorders>
+              <w:top w:val="single" w:sz="4" w:space="0" w:color="auto"/>
+              <w:left w:val="single" w:sz="4" w:space="0" w:color="auto"/>
+              <w:bottom w:val="single" w:sz="4" w:space="0" w:color="auto"/>
+              <w:right w:val="single" w:sz="4" w:space="0" w:color="auto"/>
+            </w:tcBorders>
+          </w:tcPr>
+          <w:p>
+            <w:pPr>
+              <w:rPr>
+                <w:rFonts w:eastAsia="Calibri" w:cs="Times New Roman"/>
+              </w:rPr>
+            </w:pPr>
+            <w:proofErr w:type="spellStart"/>
+            <w:r>
+              <w:rPr>
+                <w:rFonts w:eastAsia="Calibri" w:cs="Times New Roman"/>
+              </w:rPr>
+              <w:t>AddEvent</w:t>
+            </w:r>
+            <w:proofErr w:type="spellEnd"/>
+          </w:p>
+        </w:tc>
+        <w:tc>
+          <w:tcPr>
+            <w:tcW w:w="3510" w:type="dxa"/>
+            <w:tcBorders>
+              <w:top w:val="single" w:sz="4" w:space="0" w:color="auto"/>
+              <w:left w:val="single" w:sz="4" w:space="0" w:color="auto"/>
+              <w:bottom w:val="single" w:sz="4" w:space="0" w:color="auto"/>
+              <w:right w:val="single" w:sz="4" w:space="0" w:color="auto"/>
+            </w:tcBorders>
+          </w:tcPr>
+          <w:p>
+            <w:pPr>
+              <w:pStyle w:val="ListParagraph"/>
+              <w:rPr>
+                <w:rFonts w:eastAsia="Calibri" w:cs="Times New Roman"/>
+              </w:rPr>
+            </w:pPr>
+          </w:p>
+        </w:tc>
+        <w:tc>
+          <w:tcPr>
+            <w:tcW w:w="1530" w:type="dxa"/>
+            <w:tcBorders>
+              <w:top w:val="single" w:sz="4" w:space="0" w:color="auto"/>
+              <w:left w:val="single" w:sz="4" w:space="0" w:color="auto"/>
+              <w:bottom w:val="single" w:sz="4" w:space="0" w:color="auto"/>
+              <w:right w:val="single" w:sz="4" w:space="0" w:color="auto"/>
+            </w:tcBorders>
+          </w:tcPr>
+          <w:p>
+            <w:pPr>
+              <w:rPr>
+                <w:rFonts w:eastAsia="Calibri" w:cs="Times New Roman"/>
+              </w:rPr>
+            </w:pPr>
+            <w:r>
+              <w:rPr>
+                <w:rFonts w:eastAsia="Calibri" w:cs="Times New Roman"/>
+              </w:rPr>
+              <w:t>Event successfully Added</w:t>
+            </w:r>
+          </w:p>
+        </w:tc>
+        <w:tc>
+          <w:tcPr>
+            <w:tcW w:w="1530" w:type="dxa"/>
+            <w:tcBorders>
+              <w:top w:val="single" w:sz="4" w:space="0" w:color="auto"/>
+              <w:left w:val="single" w:sz="4" w:space="0" w:color="auto"/>
+              <w:bottom w:val="single" w:sz="4" w:space="0" w:color="auto"/>
+              <w:right w:val="single" w:sz="4" w:space="0" w:color="auto"/>
+            </w:tcBorders>
+          </w:tcPr>
+          <w:p>
+            <w:pPr>
+              <w:rPr>
+                <w:rFonts w:eastAsia="Calibri" w:cs="Times New Roman"/>
+              </w:rPr>
+            </w:pPr>
+          </w:p>
+        </w:tc>
+        <w:tc>
+          <w:tcPr>
+            <w:tcW w:w="1170" w:type="dxa"/>
+            <w:tcBorders>
+              <w:top w:val="single" w:sz="4" w:space="0" w:color="auto"/>
+              <w:left w:val="single" w:sz="4" w:space="0" w:color="auto"/>
+              <w:bottom w:val="single" w:sz="4" w:space="0" w:color="auto"/>
+              <w:right w:val="single" w:sz="4" w:space="0" w:color="auto"/>
+            </w:tcBorders>
+          </w:tcPr>
+          <w:p>
+            <w:pPr>
+              <w:rPr>
+                <w:rFonts w:eastAsia="Calibri" w:cs="Times New Roman"/>
+              </w:rPr>
+            </w:pPr>
+          </w:p>
+        </w:tc>
+      </w:tr>
+      <w:tr>
+        <w:trPr>
+          <w:jc w:val="center"/>
+        </w:trPr>
+        <w:tc>
+          <w:tcPr>
+            <w:tcW w:w="790" w:type="dxa"/>
+            <w:tcBorders>
+              <w:top w:val="single" w:sz="4" w:space="0" w:color="auto"/>
+              <w:left w:val="single" w:sz="4" w:space="0" w:color="auto"/>
+              <w:bottom w:val="single" w:sz="4" w:space="0" w:color="auto"/>
+              <w:right w:val="single" w:sz="4" w:space="0" w:color="auto"/>
+            </w:tcBorders>
+          </w:tcPr>
+          <w:p>
+            <w:pPr>
+              <w:rPr>
+                <w:rFonts w:eastAsia="Calibri" w:cs="Times New Roman"/>
+              </w:rPr>
+            </w:pPr>
+            <w:r>
+              <w:rPr>
+                <w:rFonts w:eastAsia="Calibri" w:cs="Times New Roman"/>
+              </w:rPr>
+              <w:t>6</w:t>
+            </w:r>
+          </w:p>
+        </w:tc>
+        <w:tc>
+          <w:tcPr>
+            <w:tcW w:w="2175" w:type="dxa"/>
+            <w:tcBorders>
+              <w:top w:val="single" w:sz="4" w:space="0" w:color="auto"/>
+              <w:left w:val="single" w:sz="4" w:space="0" w:color="auto"/>
+              <w:bottom w:val="single" w:sz="4" w:space="0" w:color="auto"/>
+              <w:right w:val="single" w:sz="4" w:space="0" w:color="auto"/>
+            </w:tcBorders>
+          </w:tcPr>
+          <w:p>
+            <w:pPr>
+              <w:rPr>
+                <w:rFonts w:eastAsia="Calibri" w:cs="Times New Roman"/>
+              </w:rPr>
+            </w:pPr>
+            <w:proofErr w:type="spellStart"/>
+            <w:r>
+              <w:rPr>
+                <w:rFonts w:eastAsia="Calibri" w:cs="Times New Roman"/>
+              </w:rPr>
+              <w:t>EditEvent</w:t>
+            </w:r>
+            <w:proofErr w:type="spellEnd"/>
+          </w:p>
+        </w:tc>
+        <w:tc>
+          <w:tcPr>
+            <w:tcW w:w="3510" w:type="dxa"/>
+            <w:tcBorders>
+              <w:top w:val="single" w:sz="4" w:space="0" w:color="auto"/>
+              <w:left w:val="single" w:sz="4" w:space="0" w:color="auto"/>
+              <w:bottom w:val="single" w:sz="4" w:space="0" w:color="auto"/>
+              <w:right w:val="single" w:sz="4" w:space="0" w:color="auto"/>
+            </w:tcBorders>
+          </w:tcPr>
+          <w:p>
+            <w:pPr>
+              <w:pStyle w:val="ListParagraph"/>
+              <w:rPr>
+                <w:rFonts w:eastAsia="Calibri" w:cs="Times New Roman"/>
+              </w:rPr>
+            </w:pPr>
+          </w:p>
+        </w:tc>
+        <w:tc>
+          <w:tcPr>
+            <w:tcW w:w="1530" w:type="dxa"/>
+            <w:tcBorders>
+              <w:top w:val="single" w:sz="4" w:space="0" w:color="auto"/>
+              <w:left w:val="single" w:sz="4" w:space="0" w:color="auto"/>
+              <w:bottom w:val="single" w:sz="4" w:space="0" w:color="auto"/>
+              <w:right w:val="single" w:sz="4" w:space="0" w:color="auto"/>
+            </w:tcBorders>
+          </w:tcPr>
+          <w:p>
+            <w:pPr>
+              <w:rPr>
+                <w:rFonts w:eastAsia="Calibri" w:cs="Times New Roman"/>
+              </w:rPr>
+            </w:pPr>
+            <w:r>
+              <w:rPr>
+                <w:rFonts w:eastAsia="Calibri" w:cs="Times New Roman"/>
+              </w:rPr>
+              <w:t>Event successfully updated</w:t>
+            </w:r>
+          </w:p>
+        </w:tc>
+        <w:tc>
+          <w:tcPr>
+            <w:tcW w:w="1530" w:type="dxa"/>
+            <w:tcBorders>
+              <w:top w:val="single" w:sz="4" w:space="0" w:color="auto"/>
+              <w:left w:val="single" w:sz="4" w:space="0" w:color="auto"/>
+              <w:bottom w:val="single" w:sz="4" w:space="0" w:color="auto"/>
+              <w:right w:val="single" w:sz="4" w:space="0" w:color="auto"/>
+            </w:tcBorders>
+          </w:tcPr>
+          <w:p>
+            <w:pPr>
+              <w:rPr>
+                <w:rFonts w:eastAsia="Calibri" w:cs="Times New Roman"/>
+              </w:rPr>
+            </w:pPr>
+          </w:p>
+        </w:tc>
+        <w:tc>
+          <w:tcPr>
+            <w:tcW w:w="1170" w:type="dxa"/>
+            <w:tcBorders>
+              <w:top w:val="single" w:sz="4" w:space="0" w:color="auto"/>
+              <w:left w:val="single" w:sz="4" w:space="0" w:color="auto"/>
+              <w:bottom w:val="single" w:sz="4" w:space="0" w:color="auto"/>
+              <w:right w:val="single" w:sz="4" w:space="0" w:color="auto"/>
+            </w:tcBorders>
+          </w:tcPr>
+          <w:p>
+            <w:pPr>
+              <w:rPr>
+                <w:rFonts w:eastAsia="Calibri" w:cs="Times New Roman"/>
+              </w:rPr>
+            </w:pPr>
+          </w:p>
+        </w:tc>
+      </w:tr>
+      <w:tr>
+        <w:trPr>
+          <w:jc w:val="center"/>
+        </w:trPr>
+        <w:tc>
+          <w:tcPr>
+            <w:tcW w:w="790" w:type="dxa"/>
+            <w:tcBorders>
+              <w:top w:val="single" w:sz="4" w:space="0" w:color="auto"/>
+              <w:left w:val="single" w:sz="4" w:space="0" w:color="auto"/>
+              <w:bottom w:val="single" w:sz="4" w:space="0" w:color="auto"/>
+              <w:right w:val="single" w:sz="4" w:space="0" w:color="auto"/>
+            </w:tcBorders>
+          </w:tcPr>
+          <w:p>
+            <w:pPr>
+              <w:rPr>
+                <w:rFonts w:eastAsia="Calibri" w:cs="Times New Roman"/>
+              </w:rPr>
+            </w:pPr>
+            <w:r>
+              <w:rPr>
+                <w:rFonts w:eastAsia="Calibri" w:cs="Times New Roman"/>
+              </w:rPr>
+              <w:t>7</w:t>
+            </w:r>
+          </w:p>
+        </w:tc>
+        <w:tc>
+          <w:tcPr>
+            <w:tcW w:w="2175" w:type="dxa"/>
+            <w:tcBorders>
+              <w:top w:val="single" w:sz="4" w:space="0" w:color="auto"/>
+              <w:left w:val="single" w:sz="4" w:space="0" w:color="auto"/>
+              <w:bottom w:val="single" w:sz="4" w:space="0" w:color="auto"/>
+              <w:right w:val="single" w:sz="4" w:space="0" w:color="auto"/>
+            </w:tcBorders>
+          </w:tcPr>
+          <w:p>
+            <w:pPr>
+              <w:rPr>
+                <w:rFonts w:eastAsia="Calibri" w:cs="Times New Roman"/>
+              </w:rPr>
+            </w:pPr>
+            <w:proofErr w:type="spellStart"/>
+            <w:r>
+              <w:rPr>
+                <w:rFonts w:eastAsia="Calibri" w:cs="Times New Roman"/>
+              </w:rPr>
+              <w:t>DeleteEvent</w:t>
+            </w:r>
+            <w:proofErr w:type="spellEnd"/>
+          </w:p>
+        </w:tc>
+        <w:tc>
+          <w:tcPr>
+            <w:tcW w:w="3510" w:type="dxa"/>
+            <w:tcBorders>
+              <w:top w:val="single" w:sz="4" w:space="0" w:color="auto"/>
+              <w:left w:val="single" w:sz="4" w:space="0" w:color="auto"/>
+              <w:bottom w:val="single" w:sz="4" w:space="0" w:color="auto"/>
+              <w:right w:val="single" w:sz="4" w:space="0" w:color="auto"/>
+            </w:tcBorders>
+          </w:tcPr>
+          <w:p>
+            <w:pPr>
+              <w:pStyle w:val="ListParagraph"/>
+              <w:rPr>
+                <w:rFonts w:eastAsia="Calibri" w:cs="Times New Roman"/>
+              </w:rPr>
+            </w:pPr>
+          </w:p>
+        </w:tc>
+        <w:tc>
+          <w:tcPr>
+            <w:tcW w:w="1530" w:type="dxa"/>
+            <w:tcBorders>
+              <w:top w:val="single" w:sz="4" w:space="0" w:color="auto"/>
+              <w:left w:val="single" w:sz="4" w:space="0" w:color="auto"/>
+              <w:bottom w:val="single" w:sz="4" w:space="0" w:color="auto"/>
+              <w:right w:val="single" w:sz="4" w:space="0" w:color="auto"/>
+            </w:tcBorders>
+          </w:tcPr>
+          <w:p>
+            <w:pPr>
+              <w:rPr>
+                <w:rFonts w:eastAsia="Calibri" w:cs="Times New Roman"/>
+              </w:rPr>
+            </w:pPr>
+            <w:r>
+              <w:rPr>
+                <w:rFonts w:eastAsia="Calibri" w:cs="Times New Roman"/>
+              </w:rPr>
+              <w:t xml:space="preserve">Event successfully </w:t>
+            </w:r>
+            <w:r>
+              <w:rPr>
+                <w:rFonts w:eastAsia="Calibri" w:cs="Times New Roman"/>
+              </w:rPr>
+              <w:t>deleted</w:t>
+            </w:r>
+          </w:p>
+        </w:tc>
+        <w:tc>
+          <w:tcPr>
+            <w:tcW w:w="1530" w:type="dxa"/>
+            <w:tcBorders>
+              <w:top w:val="single" w:sz="4" w:space="0" w:color="auto"/>
+              <w:left w:val="single" w:sz="4" w:space="0" w:color="auto"/>
+              <w:bottom w:val="single" w:sz="4" w:space="0" w:color="auto"/>
+              <w:right w:val="single" w:sz="4" w:space="0" w:color="auto"/>
+            </w:tcBorders>
+          </w:tcPr>
+          <w:p>
+            <w:pPr>
+              <w:rPr>
+                <w:rFonts w:eastAsia="Calibri" w:cs="Times New Roman"/>
+              </w:rPr>
+            </w:pPr>
+          </w:p>
+        </w:tc>
+        <w:tc>
+          <w:tcPr>
+            <w:tcW w:w="1170" w:type="dxa"/>
+            <w:tcBorders>
+              <w:top w:val="single" w:sz="4" w:space="0" w:color="auto"/>
+              <w:left w:val="single" w:sz="4" w:space="0" w:color="auto"/>
+              <w:bottom w:val="single" w:sz="4" w:space="0" w:color="auto"/>
+              <w:right w:val="single" w:sz="4" w:space="0" w:color="auto"/>
+            </w:tcBorders>
+          </w:tcPr>
+          <w:p>
+            <w:pPr>
+              <w:rPr>
+                <w:rFonts w:eastAsia="Calibri" w:cs="Times New Roman"/>
+              </w:rPr>
+            </w:pPr>
+          </w:p>
+        </w:tc>
+      </w:tr>
+      <w:tr>
+        <w:trPr>
+          <w:jc w:val="center"/>
+        </w:trPr>
+        <w:tc>
+          <w:tcPr>
+            <w:tcW w:w="790" w:type="dxa"/>
+            <w:tcBorders>
+              <w:top w:val="single" w:sz="4" w:space="0" w:color="auto"/>
+              <w:left w:val="single" w:sz="4" w:space="0" w:color="auto"/>
+              <w:bottom w:val="single" w:sz="4" w:space="0" w:color="auto"/>
+              <w:right w:val="single" w:sz="4" w:space="0" w:color="auto"/>
+            </w:tcBorders>
+          </w:tcPr>
+          <w:p>
+            <w:pPr>
+              <w:rPr>
+                <w:rFonts w:eastAsia="Calibri" w:cs="Times New Roman"/>
+              </w:rPr>
+            </w:pPr>
+            <w:r>
+              <w:rPr>
+                <w:rFonts w:eastAsia="Calibri" w:cs="Times New Roman"/>
+              </w:rPr>
+              <w:t>8</w:t>
+            </w:r>
+          </w:p>
+        </w:tc>
+        <w:tc>
+          <w:tcPr>
+            <w:tcW w:w="2175" w:type="dxa"/>
+            <w:tcBorders>
+              <w:top w:val="single" w:sz="4" w:space="0" w:color="auto"/>
+              <w:left w:val="single" w:sz="4" w:space="0" w:color="auto"/>
+              <w:bottom w:val="single" w:sz="4" w:space="0" w:color="auto"/>
+              <w:right w:val="single" w:sz="4" w:space="0" w:color="auto"/>
+            </w:tcBorders>
+          </w:tcPr>
+          <w:p>
+            <w:pPr>
+              <w:rPr>
+                <w:rFonts w:eastAsia="Calibri" w:cs="Times New Roman"/>
+              </w:rPr>
+            </w:pPr>
+            <w:proofErr w:type="spellStart"/>
+            <w:r>
+              <w:rPr>
+                <w:rFonts w:eastAsia="Calibri" w:cs="Times New Roman"/>
+              </w:rPr>
+              <w:t>AddInvalidEvent</w:t>
+            </w:r>
+            <w:proofErr w:type="spellEnd"/>
+          </w:p>
+        </w:tc>
+        <w:tc>
+          <w:tcPr>
+            <w:tcW w:w="3510" w:type="dxa"/>
+            <w:tcBorders>
+              <w:top w:val="single" w:sz="4" w:space="0" w:color="auto"/>
+              <w:left w:val="single" w:sz="4" w:space="0" w:color="auto"/>
+              <w:bottom w:val="single" w:sz="4" w:space="0" w:color="auto"/>
+              <w:right w:val="single" w:sz="4" w:space="0" w:color="auto"/>
+            </w:tcBorders>
+          </w:tcPr>
+          <w:p>
+            <w:pPr>
+              <w:pStyle w:val="ListParagraph"/>
+              <w:rPr>
+                <w:rFonts w:eastAsia="Calibri" w:cs="Times New Roman"/>
+              </w:rPr>
+            </w:pPr>
+          </w:p>
+        </w:tc>
+        <w:tc>
+          <w:tcPr>
+            <w:tcW w:w="1530" w:type="dxa"/>
+            <w:tcBorders>
+              <w:top w:val="single" w:sz="4" w:space="0" w:color="auto"/>
+              <w:left w:val="single" w:sz="4" w:space="0" w:color="auto"/>
+              <w:bottom w:val="single" w:sz="4" w:space="0" w:color="auto"/>
+              <w:right w:val="single" w:sz="4" w:space="0" w:color="auto"/>
+            </w:tcBorders>
+          </w:tcPr>
+          <w:p>
+            <w:pPr>
+              <w:rPr>
+                <w:rFonts w:eastAsia="Calibri" w:cs="Times New Roman"/>
+              </w:rPr>
+            </w:pPr>
+            <w:r>
+              <w:rPr>
+                <w:rFonts w:eastAsia="Calibri" w:cs="Times New Roman"/>
+              </w:rPr>
+              <w:t>Event Rejected</w:t>
+            </w:r>
+          </w:p>
+        </w:tc>
+        <w:tc>
+          <w:tcPr>
+            <w:tcW w:w="1530" w:type="dxa"/>
+            <w:tcBorders>
+              <w:top w:val="single" w:sz="4" w:space="0" w:color="auto"/>
+              <w:left w:val="single" w:sz="4" w:space="0" w:color="auto"/>
+              <w:bottom w:val="single" w:sz="4" w:space="0" w:color="auto"/>
+              <w:right w:val="single" w:sz="4" w:space="0" w:color="auto"/>
+            </w:tcBorders>
+          </w:tcPr>
+          <w:p>
+            <w:pPr>
+              <w:rPr>
+                <w:rFonts w:eastAsia="Calibri" w:cs="Times New Roman"/>
+              </w:rPr>
+            </w:pPr>
+          </w:p>
+        </w:tc>
+        <w:tc>
+          <w:tcPr>
+            <w:tcW w:w="1170" w:type="dxa"/>
+            <w:tcBorders>
+              <w:top w:val="single" w:sz="4" w:space="0" w:color="auto"/>
+              <w:left w:val="single" w:sz="4" w:space="0" w:color="auto"/>
+              <w:bottom w:val="single" w:sz="4" w:space="0" w:color="auto"/>
+              <w:right w:val="single" w:sz="4" w:space="0" w:color="auto"/>
+            </w:tcBorders>
+          </w:tcPr>
+          <w:p>
+            <w:pPr>
+              <w:rPr>
+                <w:rFonts w:eastAsia="Calibri" w:cs="Times New Roman"/>
+              </w:rPr>
+            </w:pPr>
+          </w:p>
+        </w:tc>
+      </w:tr>
+      <w:tr>
+        <w:trPr>
+          <w:jc w:val="center"/>
+        </w:trPr>
+        <w:tc>
+          <w:tcPr>
+            <w:tcW w:w="790" w:type="dxa"/>
+            <w:tcBorders>
+              <w:top w:val="single" w:sz="4" w:space="0" w:color="auto"/>
+              <w:left w:val="single" w:sz="4" w:space="0" w:color="auto"/>
+              <w:bottom w:val="single" w:sz="4" w:space="0" w:color="auto"/>
+              <w:right w:val="single" w:sz="4" w:space="0" w:color="auto"/>
+            </w:tcBorders>
+          </w:tcPr>
+          <w:p>
+            <w:pPr>
+              <w:rPr>
+                <w:rFonts w:eastAsia="Calibri" w:cs="Times New Roman"/>
+              </w:rPr>
+            </w:pPr>
+            <w:r>
+              <w:rPr>
+                <w:rFonts w:eastAsia="Calibri" w:cs="Times New Roman"/>
+              </w:rPr>
+              <w:t>9</w:t>
+            </w:r>
+          </w:p>
+        </w:tc>
+        <w:tc>
+          <w:tcPr>
+            <w:tcW w:w="2175" w:type="dxa"/>
+            <w:tcBorders>
+              <w:top w:val="single" w:sz="4" w:space="0" w:color="auto"/>
+              <w:left w:val="single" w:sz="4" w:space="0" w:color="auto"/>
+              <w:bottom w:val="single" w:sz="4" w:space="0" w:color="auto"/>
+              <w:right w:val="single" w:sz="4" w:space="0" w:color="auto"/>
+            </w:tcBorders>
+          </w:tcPr>
+          <w:p>
+            <w:pPr>
+              <w:rPr>
+                <w:rFonts w:eastAsia="Calibri" w:cs="Times New Roman"/>
+              </w:rPr>
+            </w:pPr>
+            <w:proofErr w:type="spellStart"/>
+            <w:r>
+              <w:rPr>
+                <w:rFonts w:eastAsia="Calibri" w:cs="Times New Roman"/>
+              </w:rPr>
+              <w:t>ProduceReports</w:t>
+            </w:r>
+            <w:proofErr w:type="spellEnd"/>
+          </w:p>
+        </w:tc>
+        <w:tc>
+          <w:tcPr>
+            <w:tcW w:w="3510" w:type="dxa"/>
+            <w:tcBorders>
+              <w:top w:val="single" w:sz="4" w:space="0" w:color="auto"/>
+              <w:left w:val="single" w:sz="4" w:space="0" w:color="auto"/>
+              <w:bottom w:val="single" w:sz="4" w:space="0" w:color="auto"/>
+              <w:right w:val="single" w:sz="4" w:space="0" w:color="auto"/>
+            </w:tcBorders>
+          </w:tcPr>
+          <w:p>
+            <w:pPr>
+              <w:pStyle w:val="ListParagraph"/>
+              <w:rPr>
+                <w:rFonts w:eastAsia="Calibri" w:cs="Times New Roman"/>
+              </w:rPr>
+            </w:pPr>
+          </w:p>
+        </w:tc>
+        <w:tc>
+          <w:tcPr>
+            <w:tcW w:w="1530" w:type="dxa"/>
+            <w:tcBorders>
+              <w:top w:val="single" w:sz="4" w:space="0" w:color="auto"/>
+              <w:left w:val="single" w:sz="4" w:space="0" w:color="auto"/>
+              <w:bottom w:val="single" w:sz="4" w:space="0" w:color="auto"/>
+              <w:right w:val="single" w:sz="4" w:space="0" w:color="auto"/>
+            </w:tcBorders>
+          </w:tcPr>
+          <w:p>
+            <w:pPr>
+              <w:rPr>
+                <w:rFonts w:eastAsia="Calibri" w:cs="Times New Roman"/>
+              </w:rPr>
+            </w:pPr>
+            <w:r>
+              <w:rPr>
+                <w:rFonts w:eastAsia="Calibri" w:cs="Times New Roman"/>
+              </w:rPr>
+              <w:t>Reports Produced</w:t>
+            </w:r>
+          </w:p>
+        </w:tc>
+        <w:tc>
+          <w:tcPr>
+            <w:tcW w:w="1530" w:type="dxa"/>
+            <w:tcBorders>
+              <w:top w:val="single" w:sz="4" w:space="0" w:color="auto"/>
+              <w:left w:val="single" w:sz="4" w:space="0" w:color="auto"/>
+              <w:bottom w:val="single" w:sz="4" w:space="0" w:color="auto"/>
+              <w:right w:val="single" w:sz="4" w:space="0" w:color="auto"/>
+            </w:tcBorders>
+          </w:tcPr>
+          <w:p>
+            <w:pPr>
+              <w:rPr>
+                <w:rFonts w:eastAsia="Calibri" w:cs="Times New Roman"/>
+              </w:rPr>
+            </w:pPr>
+          </w:p>
+        </w:tc>
+        <w:tc>
+          <w:tcPr>
+            <w:tcW w:w="1170" w:type="dxa"/>
+            <w:tcBorders>
+              <w:top w:val="single" w:sz="4" w:space="0" w:color="auto"/>
+              <w:left w:val="single" w:sz="4" w:space="0" w:color="auto"/>
+              <w:bottom w:val="single" w:sz="4" w:space="0" w:color="auto"/>
+              <w:right w:val="single" w:sz="4" w:space="0" w:color="auto"/>
+            </w:tcBorders>
+          </w:tcPr>
+          <w:p>
+            <w:pPr>
+              <w:rPr>
+                <w:rFonts w:eastAsia="Calibri" w:cs="Times New Roman"/>
+              </w:rPr>
+            </w:pPr>
+          </w:p>
+        </w:tc>
+      </w:tr>
+      <w:tr>
+        <w:trPr>
+          <w:jc w:val="center"/>
+        </w:trPr>
+        <w:tc>
+          <w:tcPr>
+            <w:tcW w:w="790" w:type="dxa"/>
+            <w:tcBorders>
+              <w:top w:val="single" w:sz="4" w:space="0" w:color="auto"/>
+              <w:left w:val="single" w:sz="4" w:space="0" w:color="auto"/>
+              <w:bottom w:val="single" w:sz="4" w:space="0" w:color="auto"/>
+              <w:right w:val="single" w:sz="4" w:space="0" w:color="auto"/>
+            </w:tcBorders>
+          </w:tcPr>
+          <w:p>
+            <w:pPr>
+              <w:rPr>
+                <w:rFonts w:eastAsia="Calibri" w:cs="Times New Roman"/>
+              </w:rPr>
+            </w:pPr>
+            <w:r>
+              <w:rPr>
+                <w:rFonts w:eastAsia="Calibri" w:cs="Times New Roman"/>
+              </w:rPr>
+              <w:t>10</w:t>
+            </w:r>
+          </w:p>
+        </w:tc>
+        <w:tc>
+          <w:tcPr>
+            <w:tcW w:w="2175" w:type="dxa"/>
+            <w:tcBorders>
+              <w:top w:val="single" w:sz="4" w:space="0" w:color="auto"/>
+              <w:left w:val="single" w:sz="4" w:space="0" w:color="auto"/>
+              <w:bottom w:val="single" w:sz="4" w:space="0" w:color="auto"/>
+              <w:right w:val="single" w:sz="4" w:space="0" w:color="auto"/>
+            </w:tcBorders>
+          </w:tcPr>
+          <w:p>
+            <w:pPr>
+              <w:rPr>
+                <w:rFonts w:eastAsia="Calibri" w:cs="Times New Roman"/>
+              </w:rPr>
+            </w:pPr>
+            <w:proofErr w:type="spellStart"/>
+            <w:r>
+              <w:rPr>
+                <w:rFonts w:eastAsia="Calibri" w:cs="Times New Roman"/>
+              </w:rPr>
+              <w:t>ProduceInvalid</w:t>
+            </w:r>
+            <w:r>
+              <w:rPr>
+                <w:rFonts w:eastAsia="Calibri" w:cs="Times New Roman"/>
+              </w:rPr>
+              <w:t>Report</w:t>
+            </w:r>
+            <w:proofErr w:type="spellEnd"/>
+          </w:p>
+        </w:tc>
+        <w:tc>
+          <w:tcPr>
+            <w:tcW w:w="3510" w:type="dxa"/>
+            <w:tcBorders>
+              <w:top w:val="single" w:sz="4" w:space="0" w:color="auto"/>
+              <w:left w:val="single" w:sz="4" w:space="0" w:color="auto"/>
+              <w:bottom w:val="single" w:sz="4" w:space="0" w:color="auto"/>
+              <w:right w:val="single" w:sz="4" w:space="0" w:color="auto"/>
+            </w:tcBorders>
+          </w:tcPr>
+          <w:p>
+            <w:pPr>
+              <w:pStyle w:val="ListParagraph"/>
+              <w:rPr>
+                <w:rFonts w:eastAsia="Calibri" w:cs="Times New Roman"/>
+              </w:rPr>
+            </w:pPr>
+          </w:p>
+        </w:tc>
+        <w:tc>
+          <w:tcPr>
+            <w:tcW w:w="1530" w:type="dxa"/>
+            <w:tcBorders>
+              <w:top w:val="single" w:sz="4" w:space="0" w:color="auto"/>
+              <w:left w:val="single" w:sz="4" w:space="0" w:color="auto"/>
+              <w:bottom w:val="single" w:sz="4" w:space="0" w:color="auto"/>
+              <w:right w:val="single" w:sz="4" w:space="0" w:color="auto"/>
+            </w:tcBorders>
+          </w:tcPr>
+          <w:p>
+            <w:pPr>
+              <w:rPr>
+                <w:rFonts w:eastAsia="Calibri" w:cs="Times New Roman"/>
+              </w:rPr>
+            </w:pPr>
+            <w:r>
+              <w:rPr>
+                <w:rFonts w:eastAsia="Calibri" w:cs="Times New Roman"/>
+              </w:rPr>
+              <w:t>Reports can’t be produced</w:t>
+            </w:r>
+          </w:p>
+        </w:tc>
+        <w:tc>
+          <w:tcPr>
+            <w:tcW w:w="1530" w:type="dxa"/>
+            <w:tcBorders>
+              <w:top w:val="single" w:sz="4" w:space="0" w:color="auto"/>
+              <w:left w:val="single" w:sz="4" w:space="0" w:color="auto"/>
+              <w:bottom w:val="single" w:sz="4" w:space="0" w:color="auto"/>
+              <w:right w:val="single" w:sz="4" w:space="0" w:color="auto"/>
+            </w:tcBorders>
+          </w:tcPr>
+          <w:p>
+            <w:pPr>
+              <w:rPr>
+                <w:rFonts w:eastAsia="Calibri" w:cs="Times New Roman"/>
+              </w:rPr>
+            </w:pPr>
+          </w:p>
+        </w:tc>
+        <w:tc>
+          <w:tcPr>
+            <w:tcW w:w="1170" w:type="dxa"/>
+            <w:tcBorders>
+              <w:top w:val="single" w:sz="4" w:space="0" w:color="auto"/>
+              <w:left w:val="single" w:sz="4" w:space="0" w:color="auto"/>
+              <w:bottom w:val="single" w:sz="4" w:space="0" w:color="auto"/>
+              <w:right w:val="single" w:sz="4" w:space="0" w:color="auto"/>
+            </w:tcBorders>
+          </w:tcPr>
+          <w:p>
+            <w:pPr>
+              <w:rPr>
+                <w:rFonts w:eastAsia="Calibri" w:cs="Times New Roman"/>
+              </w:rPr>
+            </w:pPr>
+          </w:p>
+        </w:tc>
+      </w:tr>
     </w:tbl>
     <w:p>
-      <w:bookmarkStart w:id="0" w:name="_GoBack"/>
-      <w:bookmarkEnd w:id="0"/>
       <w:r>
         <w:br w:type="page"/>
       </w:r>
@@ -1306,13 +2136,7 @@
               <w:rPr>
                 <w:rFonts w:eastAsia="Calibri" w:cs="Times New Roman"/>
               </w:rPr>
-              <w:t>Review</w:t>
-            </w:r>
-            <w:r>
-              <w:rPr>
-                <w:rFonts w:eastAsia="Calibri" w:cs="Times New Roman"/>
-              </w:rPr>
-              <w:t>.cs</w:t>
+              <w:t>Review.cs</w:t>
             </w:r>
             <w:proofErr w:type="spellEnd"/>
           </w:p>
@@ -2336,7 +3160,7 @@
 </file>
 
 <file path=word/numbering.xml><?xml version="1.0" encoding="utf-8"?>
-<w:numbering xmlns:wpc="http://schemas.microsoft.com/office/word/2010/wordprocessingCanvas" xmlns:cx="http://schemas.microsoft.com/office/drawing/2014/chartex" xmlns:cx1="http://schemas.microsoft.com/office/drawing/2015/9/8/chartex" xmlns:cx2="http://schemas.microsoft.com/office/drawing/2015/10/21/chartex" xmlns:cx3="http://schemas.microsoft.com/office/drawing/2016/5/9/chartex" xmlns:cx4="http://schemas.microsoft.com/office/drawing/2016/5/10/chartex" xmlns:cx5="http://schemas.microsoft.com/office/drawing/2016/5/11/chartex" xmlns:cx6="http://schemas.microsoft.com/office/drawing/2016/5/12/chartex" xmlns:cx7="http://schemas.microsoft.com/office/drawing/2016/5/13/chartex" xmlns:cx8="http://schemas.microsoft.com/office/drawing/2016/5/14/chartex" xmlns:mc="http://schemas.openxmlformats.org/markup-compatibility/2006" xmlns:aink="http://schemas.microsoft.com/office/drawing/2016/ink" xmlns:am3d="http://schemas.microsoft.com/office/drawing/2017/model3d" xmlns:o="urn:schemas-microsoft-com:office:office" xmlns:r="http://schemas.openxmlformats.org/officeDocument/2006/relationships" xmlns:m="http://schemas.openxmlformats.org/officeDocument/2006/math" xmlns:v="urn:schemas-microsoft-com:vml" xmlns:wp14="http://schemas.microsoft.com/office/word/2010/wordprocessingDrawing" xmlns:wp="http://schemas.openxmlformats.org/drawingml/2006/wordprocessingDrawing" xmlns:w10="urn:schemas-microsoft-com:office:word" xmlns:w="http://schemas.openxmlformats.org/wordprocessingml/2006/main" xmlns:w14="http://schemas.microsoft.com/office/word/2010/wordml" xmlns:w15="http://schemas.microsoft.com/office/word/2012/wordml" xmlns:w16cid="http://schemas.microsoft.com/office/word/2016/wordml/cid" xmlns:w16se="http://schemas.microsoft.com/office/word/2015/wordml/symex" xmlns:wpg="http://schemas.microsoft.com/office/word/2010/wordprocessingGroup" xmlns:wpi="http://schemas.microsoft.com/office/word/2010/wordprocessingInk" xmlns:wne="http://schemas.microsoft.com/office/word/2006/wordml" xmlns:wps="http://schemas.microsoft.com/office/word/2010/wordprocessingShape" mc:Ignorable="w14 w15 w16se w16cid wp14">
+<w:numbering xmlns:wpc="http://schemas.microsoft.com/office/word/2010/wordprocessingCanvas" xmlns:cx="http://schemas.microsoft.com/office/drawing/2014/chartex" xmlns:mc="http://schemas.openxmlformats.org/markup-compatibility/2006" xmlns:o="urn:schemas-microsoft-com:office:office" xmlns:r="http://schemas.openxmlformats.org/officeDocument/2006/relationships" xmlns:m="http://schemas.openxmlformats.org/officeDocument/2006/math" xmlns:v="urn:schemas-microsoft-com:vml" xmlns:wp14="http://schemas.microsoft.com/office/word/2010/wordprocessingDrawing" xmlns:wp="http://schemas.openxmlformats.org/drawingml/2006/wordprocessingDrawing" xmlns:w10="urn:schemas-microsoft-com:office:word" xmlns:w="http://schemas.openxmlformats.org/wordprocessingml/2006/main" xmlns:w14="http://schemas.microsoft.com/office/word/2010/wordml" xmlns:w15="http://schemas.microsoft.com/office/word/2012/wordml" xmlns:w16se="http://schemas.microsoft.com/office/word/2015/wordml/symex" xmlns:wpg="http://schemas.microsoft.com/office/word/2010/wordprocessingGroup" xmlns:wpi="http://schemas.microsoft.com/office/word/2010/wordprocessingInk" xmlns:wne="http://schemas.microsoft.com/office/word/2006/wordml" xmlns:wps="http://schemas.microsoft.com/office/word/2010/wordprocessingShape" mc:Ignorable="w14 w15 w16se wp14">
   <w:abstractNum w:abstractNumId="0" w15:restartNumberingAfterBreak="0">
     <w:nsid w:val="1AD356A1"/>
     <w:multiLevelType w:val="hybridMultilevel"/>
@@ -3285,7 +4109,7 @@
 </file>
 
 <file path=word/styles.xml><?xml version="1.0" encoding="utf-8"?>
-<w:styles xmlns:mc="http://schemas.openxmlformats.org/markup-compatibility/2006" xmlns:r="http://schemas.openxmlformats.org/officeDocument/2006/relationships" xmlns:w="http://schemas.openxmlformats.org/wordprocessingml/2006/main" xmlns:w14="http://schemas.microsoft.com/office/word/2010/wordml" xmlns:w15="http://schemas.microsoft.com/office/word/2012/wordml" xmlns:w16cid="http://schemas.microsoft.com/office/word/2016/wordml/cid" xmlns:w16se="http://schemas.microsoft.com/office/word/2015/wordml/symex" mc:Ignorable="w14 w15 w16se w16cid">
+<w:styles xmlns:mc="http://schemas.openxmlformats.org/markup-compatibility/2006" xmlns:r="http://schemas.openxmlformats.org/officeDocument/2006/relationships" xmlns:w="http://schemas.openxmlformats.org/wordprocessingml/2006/main" xmlns:w14="http://schemas.microsoft.com/office/word/2010/wordml" xmlns:w15="http://schemas.microsoft.com/office/word/2012/wordml" xmlns:w16se="http://schemas.microsoft.com/office/word/2015/wordml/symex" mc:Ignorable="w14 w15 w16se">
   <w:docDefaults>
     <w:rPrDefault>
       <w:rPr>
@@ -3301,7 +4125,7 @@
       </w:pPr>
     </w:pPrDefault>
   </w:docDefaults>
-  <w:latentStyles w:defLockedState="0" w:defUIPriority="99" w:defSemiHidden="0" w:defUnhideWhenUsed="0" w:defQFormat="0" w:count="375">
+  <w:latentStyles w:defLockedState="0" w:defUIPriority="99" w:defSemiHidden="0" w:defUnhideWhenUsed="0" w:defQFormat="0" w:count="371">
     <w:lsdException w:name="Normal" w:uiPriority="0" w:qFormat="1"/>
     <w:lsdException w:name="heading 1" w:uiPriority="9" w:qFormat="1"/>
     <w:lsdException w:name="heading 2" w:semiHidden="1" w:uiPriority="9" w:unhideWhenUsed="1" w:qFormat="1"/>
@@ -3407,6 +4231,7 @@
     <w:lsdException w:name="HTML Sample" w:semiHidden="1" w:unhideWhenUsed="1"/>
     <w:lsdException w:name="HTML Typewriter" w:semiHidden="1" w:unhideWhenUsed="1"/>
     <w:lsdException w:name="HTML Variable" w:semiHidden="1" w:unhideWhenUsed="1"/>
+    <w:lsdException w:name="Normal Table" w:semiHidden="1" w:unhideWhenUsed="1"/>
     <w:lsdException w:name="annotation subject" w:semiHidden="1" w:unhideWhenUsed="1"/>
     <w:lsdException w:name="No List" w:semiHidden="1" w:unhideWhenUsed="1"/>
     <w:lsdException w:name="Outline List 1" w:semiHidden="1" w:unhideWhenUsed="1"/>
@@ -3450,8 +4275,10 @@
     <w:lsdException w:name="Table Elegant" w:semiHidden="1" w:unhideWhenUsed="1"/>
     <w:lsdException w:name="Table Professional" w:semiHidden="1" w:unhideWhenUsed="1"/>
     <w:lsdException w:name="Table Subtle 1" w:semiHidden="1" w:unhideWhenUsed="1"/>
+    <w:lsdException w:name="Table Subtle 2" w:semiHidden="1" w:unhideWhenUsed="1"/>
     <w:lsdException w:name="Table Web 1" w:semiHidden="1" w:unhideWhenUsed="1"/>
     <w:lsdException w:name="Table Web 2" w:semiHidden="1" w:unhideWhenUsed="1"/>
+    <w:lsdException w:name="Table Web 3" w:semiHidden="1" w:unhideWhenUsed="1"/>
     <w:lsdException w:name="Balloon Text" w:semiHidden="1" w:unhideWhenUsed="1"/>
     <w:lsdException w:name="Table Grid" w:uiPriority="39"/>
     <w:lsdException w:name="Table Theme" w:semiHidden="1" w:unhideWhenUsed="1"/>
@@ -3670,10 +4497,6 @@
     <w:lsdException w:name="List Table 5 Dark Accent 6" w:uiPriority="50"/>
     <w:lsdException w:name="List Table 6 Colorful Accent 6" w:uiPriority="51"/>
     <w:lsdException w:name="List Table 7 Colorful Accent 6" w:uiPriority="52"/>
-    <w:lsdException w:name="Mention" w:semiHidden="1" w:unhideWhenUsed="1"/>
-    <w:lsdException w:name="Smart Hyperlink" w:semiHidden="1" w:unhideWhenUsed="1"/>
-    <w:lsdException w:name="Hashtag" w:semiHidden="1" w:unhideWhenUsed="1"/>
-    <w:lsdException w:name="Unresolved Mention" w:semiHidden="1" w:unhideWhenUsed="1"/>
   </w:latentStyles>
   <w:style w:type="paragraph" w:default="1" w:styleId="Normal">
     <w:name w:val="Normal"/>

</xml_diff>